<commit_message>
Atualizando o arquivo Word com novas informações
</commit_message>
<xml_diff>
--- a/Documentação Calculadora.docx
+++ b/Documentação Calculadora.docx
@@ -963,26 +963,19 @@
           <w:sz w:val="32"/>
           <w:szCs w:val="32"/>
         </w:rPr>
-        <w:t xml:space="preserve">Acessa a pasta </w:t>
-      </w:r>
-      <w:proofErr w:type="spellStart"/>
-      <w:r>
-        <w:rPr>
-          <w:rFonts w:ascii="Times New Roman" w:hAnsi="Times New Roman" w:cs="Times New Roman"/>
-          <w:sz w:val="32"/>
-          <w:szCs w:val="32"/>
-        </w:rPr>
-        <w:t>dist</w:t>
-      </w:r>
-      <w:proofErr w:type="spellEnd"/>
-      <w:r>
-        <w:rPr>
-          <w:rFonts w:ascii="Times New Roman" w:hAnsi="Times New Roman" w:cs="Times New Roman"/>
-          <w:sz w:val="32"/>
-          <w:szCs w:val="32"/>
-        </w:rPr>
-        <w:t>/</w:t>
-      </w:r>
+        <w:t xml:space="preserve">Link do compactado: </w:t>
+      </w:r>
+      <w:hyperlink r:id="rId5" w:history="1">
+        <w:r>
+          <w:rPr>
+            <w:rStyle w:val="Hyperlink"/>
+            <w:rFonts w:ascii="Times New Roman" w:hAnsi="Times New Roman" w:cs="Times New Roman"/>
+            <w:sz w:val="32"/>
+            <w:szCs w:val="32"/>
+          </w:rPr>
+          <w:t>https://drive.google.com/drive/folders/1Bjzyi69JCXT3g8y0sARdyJJqi91q_S3N?usp=drive_link</w:t>
+        </w:r>
+      </w:hyperlink>
     </w:p>
     <w:p>
       <w:pPr>
@@ -1003,7 +996,372 @@
           <w:sz w:val="32"/>
           <w:szCs w:val="32"/>
         </w:rPr>
+        <w:t xml:space="preserve">Desempacote o arquivo </w:t>
+      </w:r>
+    </w:p>
+    <w:p>
+      <w:pPr>
+        <w:pStyle w:val="PargrafodaLista"/>
+        <w:numPr>
+          <w:ilvl w:val="0"/>
+          <w:numId w:val="2"/>
+        </w:numPr>
+        <w:rPr>
+          <w:rFonts w:ascii="Times New Roman" w:hAnsi="Times New Roman" w:cs="Times New Roman"/>
+          <w:sz w:val="32"/>
+          <w:szCs w:val="32"/>
+        </w:rPr>
+      </w:pPr>
+      <w:r>
+        <w:rPr>
+          <w:rFonts w:ascii="Times New Roman" w:hAnsi="Times New Roman" w:cs="Times New Roman"/>
+          <w:sz w:val="32"/>
+          <w:szCs w:val="32"/>
+        </w:rPr>
+        <w:t>Acess</w:t>
+      </w:r>
+      <w:r>
+        <w:rPr>
+          <w:rFonts w:ascii="Times New Roman" w:hAnsi="Times New Roman" w:cs="Times New Roman"/>
+          <w:sz w:val="32"/>
+          <w:szCs w:val="32"/>
+        </w:rPr>
+        <w:t>e</w:t>
+      </w:r>
+      <w:r>
+        <w:rPr>
+          <w:rFonts w:ascii="Times New Roman" w:hAnsi="Times New Roman" w:cs="Times New Roman"/>
+          <w:sz w:val="32"/>
+          <w:szCs w:val="32"/>
+        </w:rPr>
+        <w:t xml:space="preserve"> a pasta </w:t>
+      </w:r>
+      <w:proofErr w:type="spellStart"/>
+      <w:r>
+        <w:rPr>
+          <w:rFonts w:ascii="Times New Roman" w:hAnsi="Times New Roman" w:cs="Times New Roman"/>
+          <w:sz w:val="32"/>
+          <w:szCs w:val="32"/>
+        </w:rPr>
+        <w:t>dist</w:t>
+      </w:r>
+      <w:proofErr w:type="spellEnd"/>
+      <w:r>
+        <w:rPr>
+          <w:rFonts w:ascii="Times New Roman" w:hAnsi="Times New Roman" w:cs="Times New Roman"/>
+          <w:sz w:val="32"/>
+          <w:szCs w:val="32"/>
+        </w:rPr>
+        <w:t>/</w:t>
+      </w:r>
+    </w:p>
+    <w:p>
+      <w:pPr>
+        <w:pStyle w:val="PargrafodaLista"/>
+        <w:numPr>
+          <w:ilvl w:val="0"/>
+          <w:numId w:val="2"/>
+        </w:numPr>
+        <w:rPr>
+          <w:rFonts w:ascii="Times New Roman" w:hAnsi="Times New Roman" w:cs="Times New Roman"/>
+          <w:sz w:val="32"/>
+          <w:szCs w:val="32"/>
+        </w:rPr>
+      </w:pPr>
+      <w:r>
+        <w:rPr>
+          <w:rFonts w:ascii="Times New Roman" w:hAnsi="Times New Roman" w:cs="Times New Roman"/>
+          <w:sz w:val="32"/>
+          <w:szCs w:val="32"/>
+        </w:rPr>
         <w:t>Dê dois cliques no arquivo calculadora.exe</w:t>
+      </w:r>
+    </w:p>
+    <w:p>
+      <w:pPr>
+        <w:pStyle w:val="PargrafodaLista"/>
+        <w:numPr>
+          <w:ilvl w:val="0"/>
+          <w:numId w:val="2"/>
+        </w:numPr>
+        <w:rPr>
+          <w:rFonts w:ascii="Times New Roman" w:hAnsi="Times New Roman" w:cs="Times New Roman"/>
+          <w:sz w:val="32"/>
+          <w:szCs w:val="32"/>
+        </w:rPr>
+      </w:pPr>
+      <w:r>
+        <w:rPr>
+          <w:rFonts w:ascii="Times New Roman" w:hAnsi="Times New Roman" w:cs="Times New Roman"/>
+          <w:sz w:val="32"/>
+          <w:szCs w:val="32"/>
+        </w:rPr>
+        <w:t xml:space="preserve">(Caso não abra) Seu antivírus pode bloquear o arquivo caso aconteça vá </w:t>
+      </w:r>
+      <w:proofErr w:type="spellStart"/>
+      <w:r>
+        <w:rPr>
+          <w:rFonts w:ascii="Times New Roman" w:hAnsi="Times New Roman" w:cs="Times New Roman"/>
+          <w:sz w:val="32"/>
+          <w:szCs w:val="32"/>
+        </w:rPr>
+        <w:t>atê</w:t>
+      </w:r>
+      <w:proofErr w:type="spellEnd"/>
+      <w:r>
+        <w:rPr>
+          <w:rFonts w:ascii="Times New Roman" w:hAnsi="Times New Roman" w:cs="Times New Roman"/>
+          <w:sz w:val="32"/>
+          <w:szCs w:val="32"/>
+        </w:rPr>
+        <w:t xml:space="preserve"> o seu software de antivírus procure pela opção de antivírus depois varredura em tempo real, se tiver a opção de colar arraste e coloque a pasta com o arquivo(.</w:t>
+      </w:r>
+      <w:proofErr w:type="spellStart"/>
+      <w:r>
+        <w:rPr>
+          <w:rFonts w:ascii="Times New Roman" w:hAnsi="Times New Roman" w:cs="Times New Roman"/>
+          <w:sz w:val="32"/>
+          <w:szCs w:val="32"/>
+        </w:rPr>
+        <w:t>exe</w:t>
+      </w:r>
+      <w:proofErr w:type="spellEnd"/>
+      <w:r>
+        <w:rPr>
+          <w:rFonts w:ascii="Times New Roman" w:hAnsi="Times New Roman" w:cs="Times New Roman"/>
+          <w:sz w:val="32"/>
+          <w:szCs w:val="32"/>
+        </w:rPr>
+        <w:t>) se não desative a varredura em tempo real e tente descompactar e abrir novamente a calculadora.</w:t>
+      </w:r>
+    </w:p>
+    <w:p>
+      <w:pPr>
+        <w:pStyle w:val="PargrafodaLista"/>
+        <w:numPr>
+          <w:ilvl w:val="0"/>
+          <w:numId w:val="2"/>
+        </w:numPr>
+        <w:rPr>
+          <w:rFonts w:ascii="Times New Roman" w:hAnsi="Times New Roman" w:cs="Times New Roman"/>
+          <w:sz w:val="32"/>
+          <w:szCs w:val="32"/>
+        </w:rPr>
+      </w:pPr>
+      <w:r>
+        <w:rPr>
+          <w:rFonts w:ascii="Times New Roman" w:hAnsi="Times New Roman" w:cs="Times New Roman"/>
+          <w:sz w:val="32"/>
+          <w:szCs w:val="32"/>
+        </w:rPr>
+        <w:lastRenderedPageBreak/>
+        <w:t xml:space="preserve">Observação: (Não se preocupe o arquivo não está infectado com nenhum tipo de vírus </w:t>
+      </w:r>
+      <w:r>
+        <w:rPr>
+          <w:rFonts w:ascii="Times New Roman" w:hAnsi="Times New Roman" w:cs="Times New Roman"/>
+          <w:sz w:val="32"/>
+          <w:szCs w:val="32"/>
+        </w:rPr>
+        <w:t xml:space="preserve">vou te explicar o </w:t>
+      </w:r>
+      <w:proofErr w:type="spellStart"/>
+      <w:r>
+        <w:rPr>
+          <w:rFonts w:ascii="Times New Roman" w:hAnsi="Times New Roman" w:cs="Times New Roman"/>
+          <w:sz w:val="32"/>
+          <w:szCs w:val="32"/>
+        </w:rPr>
+        <w:t>porque</w:t>
+      </w:r>
+      <w:proofErr w:type="spellEnd"/>
+      <w:r>
+        <w:rPr>
+          <w:rFonts w:ascii="Times New Roman" w:hAnsi="Times New Roman" w:cs="Times New Roman"/>
+          <w:sz w:val="32"/>
+          <w:szCs w:val="32"/>
+        </w:rPr>
+        <w:t xml:space="preserve"> isso acontece)</w:t>
+      </w:r>
+    </w:p>
+    <w:p>
+      <w:pPr>
+        <w:pStyle w:val="PargrafodaLista"/>
+        <w:rPr>
+          <w:rFonts w:ascii="Times New Roman" w:hAnsi="Times New Roman" w:cs="Times New Roman"/>
+          <w:sz w:val="32"/>
+          <w:szCs w:val="32"/>
+        </w:rPr>
+      </w:pPr>
+      <w:r>
+        <w:rPr>
+          <w:rFonts w:ascii="Times New Roman" w:hAnsi="Times New Roman" w:cs="Times New Roman"/>
+          <w:sz w:val="32"/>
+          <w:szCs w:val="32"/>
+        </w:rPr>
+        <w:t xml:space="preserve">O </w:t>
+      </w:r>
+      <w:proofErr w:type="spellStart"/>
+      <w:r>
+        <w:rPr>
+          <w:rFonts w:ascii="Times New Roman" w:hAnsi="Times New Roman" w:cs="Times New Roman"/>
+          <w:sz w:val="32"/>
+          <w:szCs w:val="32"/>
+        </w:rPr>
+        <w:t>PyInstaller</w:t>
+      </w:r>
+      <w:proofErr w:type="spellEnd"/>
+      <w:r>
+        <w:rPr>
+          <w:rFonts w:ascii="Times New Roman" w:hAnsi="Times New Roman" w:cs="Times New Roman"/>
+          <w:sz w:val="32"/>
+          <w:szCs w:val="32"/>
+        </w:rPr>
+        <w:t xml:space="preserve"> empacota o Python junto do seu código, o que deixa o .</w:t>
+      </w:r>
+      <w:proofErr w:type="spellStart"/>
+      <w:r>
+        <w:rPr>
+          <w:rFonts w:ascii="Times New Roman" w:hAnsi="Times New Roman" w:cs="Times New Roman"/>
+          <w:sz w:val="32"/>
+          <w:szCs w:val="32"/>
+        </w:rPr>
+        <w:t>exe</w:t>
+      </w:r>
+      <w:proofErr w:type="spellEnd"/>
+      <w:r>
+        <w:rPr>
+          <w:rFonts w:ascii="Times New Roman" w:hAnsi="Times New Roman" w:cs="Times New Roman"/>
+          <w:sz w:val="32"/>
+          <w:szCs w:val="32"/>
+        </w:rPr>
+        <w:t xml:space="preserve"> meio "suspeito" pros antivírus.</w:t>
+      </w:r>
+    </w:p>
+    <w:p>
+      <w:pPr>
+        <w:pStyle w:val="PargrafodaLista"/>
+        <w:rPr>
+          <w:rFonts w:ascii="Times New Roman" w:hAnsi="Times New Roman" w:cs="Times New Roman"/>
+          <w:sz w:val="32"/>
+          <w:szCs w:val="32"/>
+        </w:rPr>
+      </w:pPr>
+      <w:r>
+        <w:rPr>
+          <w:rFonts w:ascii="Times New Roman" w:hAnsi="Times New Roman" w:cs="Times New Roman"/>
+          <w:sz w:val="32"/>
+          <w:szCs w:val="32"/>
+        </w:rPr>
+        <w:t>Como ao empacotar eu marquei</w:t>
+      </w:r>
+      <w:r>
+        <w:rPr>
+          <w:rFonts w:ascii="Times New Roman" w:hAnsi="Times New Roman" w:cs="Times New Roman"/>
+          <w:sz w:val="32"/>
+          <w:szCs w:val="32"/>
+        </w:rPr>
+        <w:t xml:space="preserve"> </w:t>
+      </w:r>
+      <w:r>
+        <w:rPr>
+          <w:rFonts w:ascii="Times New Roman" w:hAnsi="Times New Roman" w:cs="Times New Roman"/>
+          <w:sz w:val="32"/>
+          <w:szCs w:val="32"/>
+        </w:rPr>
+        <w:t>–</w:t>
+      </w:r>
+      <w:proofErr w:type="spellStart"/>
+      <w:r>
+        <w:rPr>
+          <w:rFonts w:ascii="Times New Roman" w:hAnsi="Times New Roman" w:cs="Times New Roman"/>
+          <w:sz w:val="32"/>
+          <w:szCs w:val="32"/>
+        </w:rPr>
+        <w:t>noconsole</w:t>
+      </w:r>
+      <w:proofErr w:type="spellEnd"/>
+      <w:r>
+        <w:rPr>
+          <w:rFonts w:ascii="Times New Roman" w:hAnsi="Times New Roman" w:cs="Times New Roman"/>
+          <w:sz w:val="32"/>
+          <w:szCs w:val="32"/>
+        </w:rPr>
+        <w:t xml:space="preserve"> para ele não abri o terminal</w:t>
+      </w:r>
+      <w:r>
+        <w:rPr>
+          <w:rFonts w:ascii="Times New Roman" w:hAnsi="Times New Roman" w:cs="Times New Roman"/>
+          <w:sz w:val="32"/>
+          <w:szCs w:val="32"/>
+        </w:rPr>
+        <w:t>, ele gera um .</w:t>
+      </w:r>
+      <w:proofErr w:type="spellStart"/>
+      <w:r>
+        <w:rPr>
+          <w:rFonts w:ascii="Times New Roman" w:hAnsi="Times New Roman" w:cs="Times New Roman"/>
+          <w:sz w:val="32"/>
+          <w:szCs w:val="32"/>
+        </w:rPr>
+        <w:t>exe</w:t>
+      </w:r>
+      <w:proofErr w:type="spellEnd"/>
+      <w:r>
+        <w:rPr>
+          <w:rFonts w:ascii="Times New Roman" w:hAnsi="Times New Roman" w:cs="Times New Roman"/>
+          <w:sz w:val="32"/>
+          <w:szCs w:val="32"/>
+        </w:rPr>
+        <w:t xml:space="preserve"> que não mostra nada, então o antivírus pensa: “esse programa tá escondendo algo” </w:t>
+      </w:r>
+      <w:r>
+        <w:rPr>
+          <w:rFonts w:ascii="Segoe UI Emoji" w:hAnsi="Segoe UI Emoji" w:cs="Segoe UI Emoji"/>
+          <w:sz w:val="32"/>
+          <w:szCs w:val="32"/>
+        </w:rPr>
+        <w:t>💀</w:t>
+      </w:r>
+      <w:r>
+        <w:rPr>
+          <w:rFonts w:ascii="Times New Roman" w:hAnsi="Times New Roman" w:cs="Times New Roman"/>
+          <w:sz w:val="32"/>
+          <w:szCs w:val="32"/>
+        </w:rPr>
+        <w:t>.</w:t>
+      </w:r>
+    </w:p>
+    <w:p>
+      <w:pPr>
+        <w:pStyle w:val="PargrafodaLista"/>
+        <w:rPr>
+          <w:rFonts w:ascii="Times New Roman" w:hAnsi="Times New Roman" w:cs="Times New Roman"/>
+          <w:sz w:val="32"/>
+          <w:szCs w:val="32"/>
+        </w:rPr>
+      </w:pPr>
+    </w:p>
+    <w:p>
+      <w:pPr>
+        <w:pStyle w:val="PargrafodaLista"/>
+        <w:numPr>
+          <w:ilvl w:val="0"/>
+          <w:numId w:val="2"/>
+        </w:numPr>
+        <w:rPr>
+          <w:rFonts w:ascii="Times New Roman" w:hAnsi="Times New Roman" w:cs="Times New Roman"/>
+          <w:sz w:val="32"/>
+          <w:szCs w:val="32"/>
+        </w:rPr>
+      </w:pPr>
+      <w:r>
+        <w:rPr>
+          <w:rFonts w:ascii="Times New Roman" w:hAnsi="Times New Roman" w:cs="Times New Roman"/>
+          <w:sz w:val="32"/>
+          <w:szCs w:val="32"/>
+        </w:rPr>
+        <w:t>Logo após vai abri a calculadora</w:t>
       </w:r>
     </w:p>
     <w:p>
@@ -1094,6 +1452,7 @@
       <w:r>
         <w:rPr>
           <w:rFonts w:ascii="Times New Roman" w:hAnsi="Times New Roman" w:cs="Times New Roman"/>
+          <w:noProof/>
           <w:sz w:val="32"/>
           <w:szCs w:val="32"/>
         </w:rPr>
@@ -1113,7 +1472,7 @@
                     <pic:cNvPicPr/>
                   </pic:nvPicPr>
                   <pic:blipFill>
-                    <a:blip r:embed="rId5"/>
+                    <a:blip r:embed="rId6"/>
                     <a:stretch>
                       <a:fillRect/>
                     </a:stretch>
@@ -2217,6 +2576,7 @@
   <w:style w:type="character" w:default="1" w:styleId="Fontepargpadro">
     <w:name w:val="Default Paragraph Font"/>
     <w:uiPriority w:val="1"/>
+    <w:semiHidden/>
     <w:unhideWhenUsed/>
   </w:style>
   <w:style w:type="table" w:default="1" w:styleId="Tabelanormal">
@@ -2527,6 +2887,53 @@
       <w:smallCaps/>
       <w:color w:val="2F5496" w:themeColor="accent1" w:themeShade="BF"/>
       <w:spacing w:val="5"/>
+    </w:rPr>
+  </w:style>
+  <w:style w:type="character" w:styleId="Hyperlink">
+    <w:name w:val="Hyperlink"/>
+    <w:basedOn w:val="Fontepargpadro"/>
+    <w:uiPriority w:val="99"/>
+    <w:unhideWhenUsed/>
+    <w:rsid w:val="002040E4"/>
+    <w:rPr>
+      <w:color w:val="0563C1" w:themeColor="hyperlink"/>
+      <w:u w:val="single"/>
+    </w:rPr>
+  </w:style>
+  <w:style w:type="character" w:styleId="MenoPendente">
+    <w:name w:val="Unresolved Mention"/>
+    <w:basedOn w:val="Fontepargpadro"/>
+    <w:uiPriority w:val="99"/>
+    <w:semiHidden/>
+    <w:unhideWhenUsed/>
+    <w:rsid w:val="002040E4"/>
+    <w:rPr>
+      <w:color w:val="605E5C"/>
+      <w:shd w:val="clear" w:color="auto" w:fill="E1DFDD"/>
+    </w:rPr>
+  </w:style>
+  <w:style w:type="character" w:styleId="CdigoHTML">
+    <w:name w:val="HTML Code"/>
+    <w:basedOn w:val="Fontepargpadro"/>
+    <w:uiPriority w:val="99"/>
+    <w:semiHidden/>
+    <w:unhideWhenUsed/>
+    <w:rsid w:val="005B3928"/>
+    <w:rPr>
+      <w:rFonts w:ascii="Courier New" w:eastAsia="Times New Roman" w:hAnsi="Courier New" w:cs="Courier New"/>
+      <w:sz w:val="20"/>
+      <w:szCs w:val="20"/>
+    </w:rPr>
+  </w:style>
+  <w:style w:type="character" w:styleId="Forte">
+    <w:name w:val="Strong"/>
+    <w:basedOn w:val="Fontepargpadro"/>
+    <w:uiPriority w:val="22"/>
+    <w:qFormat/>
+    <w:rsid w:val="005B3928"/>
+    <w:rPr>
+      <w:b/>
+      <w:bCs/>
     </w:rPr>
   </w:style>
 </w:styles>

</xml_diff>